<commit_message>
Opleidingsplan toegevoegd, draaiboek nagekeken
</commit_message>
<xml_diff>
--- a/1_Implementatie/Participatieplan.docx
+++ b/1_Implementatie/Participatieplan.docx
@@ -6,6 +6,7 @@
       <w:r>
         <w:rPr>
           <w:noProof/>
+          <w:lang w:val="en-GB" w:eastAsia="en-GB"/>
         </w:rPr>
         <w:drawing>
           <wp:anchor distT="0" distB="0" distL="114300" distR="114300" simplePos="0" relativeHeight="251660288" behindDoc="0" locked="0" layoutInCell="1" allowOverlap="1">
@@ -181,8 +182,9 @@
                       <w:rPr>
                         <w:sz w:val="36"/>
                         <w:szCs w:val="36"/>
+                        <w:lang w:val="en-GB"/>
                       </w:rPr>
-                      <w:t xml:space="preserve">Comp-U-Service | MiddenPolder      </w:t>
+                      <w:t>Comp-U-Service | MiddenPolder</w:t>
                     </w:r>
                   </w:p>
                 </w:sdtContent>
@@ -219,6 +221,7 @@
                   <w:dataBinding w:prefixMappings="xmlns:ns0='http://schemas.microsoft.com/office/2006/coverPageProps'" w:xpath="/ns0:CoverPageProperties[1]/ns0:Abstract[1]" w:storeItemID="{55AF091B-3C7A-41E3-B477-F2FDAA23CFDA}"/>
                   <w:text/>
                 </w:sdtPr>
+                <w:sdtEndPr/>
                 <w:sdtContent>
                   <w:p>
                     <w:pPr>
@@ -230,15 +233,7 @@
                         <w:sz w:val="20"/>
                         <w:szCs w:val="20"/>
                       </w:rPr>
-                      <w:t xml:space="preserve"> </w:t>
-                    </w:r>
-                    <w:r>
-                      <w:rPr>
-                        <w:color w:val="000000" w:themeColor="text2"/>
-                        <w:sz w:val="20"/>
-                        <w:szCs w:val="20"/>
-                      </w:rPr>
-                      <w:t>|Beau Taapken, Giel Merkelbach, Michael van den Heuvel, Rebecca Broens |</w:t>
+                      <w:t xml:space="preserve"> |Beau Taapken, Giel Merkelbach, Michael van den Heuvel, Rebecca Broens |</w:t>
                     </w:r>
                     <w:r>
                       <w:rPr>
@@ -326,7 +321,7 @@
         <w:sdtEndPr/>
         <w:sdtContent>
           <w:r>
-            <w:t xml:space="preserve">Comp-U-Service | MiddenPolder      </w:t>
+            <w:t>Comp-U-Service | MiddenPolder</w:t>
           </w:r>
         </w:sdtContent>
       </w:sdt>
@@ -335,13 +330,16 @@
       <w:pPr>
         <w:pStyle w:val="Kop1"/>
       </w:pPr>
-      <w:bookmarkStart w:id="0" w:name="_Toc478031075"/>
+      <w:bookmarkStart w:id="0" w:name="_Toc478123208"/>
       <w:r>
         <w:t>Voorwoord</w:t>
       </w:r>
       <w:bookmarkEnd w:id="0"/>
     </w:p>
     <w:p>
+      <w:pPr>
+        <w:jc w:val="both"/>
+      </w:pPr>
       <w:r>
         <w:t xml:space="preserve">Dit document is onderdeel van het Middenpolder project. Wij, van Comp-U-Service, hebben dit document opgesteld om verdere informatie te bieden aan het Middenpolder ziekenhuis over de implementatie van het project. Dit document is geschreven door </w:t>
       </w:r>
@@ -354,20 +352,21 @@
     </w:p>
     <w:sdt>
       <w:sdtPr>
+        <w:rPr>
+          <w:rFonts w:asciiTheme="minorHAnsi" w:eastAsiaTheme="minorEastAsia" w:hAnsiTheme="minorHAnsi" w:cstheme="minorBidi"/>
+          <w:b w:val="0"/>
+          <w:bCs w:val="0"/>
+          <w:color w:val="auto"/>
+          <w:sz w:val="22"/>
+          <w:szCs w:val="22"/>
+        </w:rPr>
         <w:id w:val="-1559929887"/>
         <w:docPartObj>
           <w:docPartGallery w:val="Table of Contents"/>
           <w:docPartUnique/>
         </w:docPartObj>
       </w:sdtPr>
-      <w:sdtEndPr>
-        <w:rPr>
-          <w:rFonts w:asciiTheme="minorHAnsi" w:eastAsiaTheme="minorEastAsia" w:hAnsiTheme="minorHAnsi" w:cstheme="minorBidi"/>
-          <w:color w:val="auto"/>
-          <w:sz w:val="22"/>
-          <w:szCs w:val="22"/>
-        </w:rPr>
-      </w:sdtEndPr>
+      <w:sdtEndPr/>
       <w:sdtContent>
         <w:p>
           <w:pPr>
@@ -385,6 +384,7 @@
             </w:tabs>
             <w:rPr>
               <w:noProof/>
+              <w:lang w:val="en-GB" w:eastAsia="en-GB"/>
             </w:rPr>
           </w:pPr>
           <w:r>
@@ -396,183 +396,54 @@
           <w:r>
             <w:fldChar w:fldCharType="separate"/>
           </w:r>
-          <w:bookmarkStart w:id="1" w:name="_GoBack"/>
-          <w:bookmarkEnd w:id="1"/>
-          <w:r>
-            <w:rPr>
-              <w:rStyle w:val="Hyperlink"/>
-              <w:noProof/>
-            </w:rPr>
-            <w:fldChar w:fldCharType="begin"/>
-          </w:r>
-          <w:r>
-            <w:rPr>
-              <w:rStyle w:val="Hyperlink"/>
-              <w:noProof/>
-            </w:rPr>
-            <w:instrText xml:space="preserve"> </w:instrText>
-          </w:r>
-          <w:r>
-            <w:rPr>
-              <w:noProof/>
-            </w:rPr>
-            <w:instrText>HYPERLINK \l "_Toc478031075"</w:instrText>
-          </w:r>
-          <w:r>
-            <w:rPr>
-              <w:rStyle w:val="Hyperlink"/>
-              <w:noProof/>
-            </w:rPr>
-            <w:instrText xml:space="preserve"> </w:instrText>
-          </w:r>
-          <w:r>
-            <w:rPr>
-              <w:rStyle w:val="Hyperlink"/>
-              <w:noProof/>
-            </w:rPr>
-          </w:r>
-          <w:r>
-            <w:rPr>
-              <w:rStyle w:val="Hyperlink"/>
-              <w:noProof/>
-            </w:rPr>
-            <w:fldChar w:fldCharType="separate"/>
-          </w:r>
-          <w:r>
-            <w:rPr>
-              <w:rStyle w:val="Hyperlink"/>
-              <w:noProof/>
-            </w:rPr>
-            <w:t>Voorwoord</w:t>
-          </w:r>
-          <w:r>
-            <w:rPr>
-              <w:noProof/>
-              <w:webHidden/>
-            </w:rPr>
-            <w:tab/>
-          </w:r>
-          <w:r>
-            <w:rPr>
-              <w:noProof/>
-              <w:webHidden/>
-            </w:rPr>
-            <w:fldChar w:fldCharType="begin"/>
-          </w:r>
-          <w:r>
-            <w:rPr>
-              <w:noProof/>
-              <w:webHidden/>
-            </w:rPr>
-            <w:instrText xml:space="preserve"> PAGEREF _Toc478031075 \h </w:instrText>
-          </w:r>
-          <w:r>
-            <w:rPr>
-              <w:noProof/>
-              <w:webHidden/>
-            </w:rPr>
-          </w:r>
-          <w:r>
-            <w:rPr>
-              <w:noProof/>
-              <w:webHidden/>
-            </w:rPr>
-            <w:fldChar w:fldCharType="separate"/>
-          </w:r>
-          <w:r>
-            <w:rPr>
-              <w:noProof/>
-              <w:webHidden/>
-            </w:rPr>
-            <w:t>1</w:t>
-          </w:r>
-          <w:r>
-            <w:rPr>
-              <w:noProof/>
-              <w:webHidden/>
-            </w:rPr>
-            <w:fldChar w:fldCharType="end"/>
-          </w:r>
-          <w:r>
-            <w:rPr>
-              <w:rStyle w:val="Hyperlink"/>
-              <w:noProof/>
-            </w:rPr>
-            <w:fldChar w:fldCharType="end"/>
-          </w:r>
-        </w:p>
-        <w:p>
-          <w:pPr>
-            <w:pStyle w:val="Inhopg1"/>
-            <w:tabs>
-              <w:tab w:val="left" w:pos="440"/>
-              <w:tab w:val="right" w:leader="dot" w:pos="10070"/>
-            </w:tabs>
-            <w:rPr>
-              <w:noProof/>
-            </w:rPr>
-          </w:pPr>
-          <w:hyperlink w:anchor="_Toc478031076" w:history="1">
+          <w:hyperlink w:anchor="_Toc478123208" w:history="1">
             <w:r>
               <w:rPr>
                 <w:rStyle w:val="Hyperlink"/>
                 <w:noProof/>
               </w:rPr>
-              <w:t>1.</w:t>
-            </w:r>
-            <w:r>
-              <w:rPr>
-                <w:noProof/>
+              <w:t>Voorwoord</w:t>
+            </w:r>
+            <w:r>
+              <w:rPr>
+                <w:noProof/>
+                <w:webHidden/>
               </w:rPr>
               <w:tab/>
             </w:r>
             <w:r>
               <w:rPr>
-                <w:rStyle w:val="Hyperlink"/>
-                <w:noProof/>
-              </w:rPr>
-              <w:t>Inleiding</w:t>
-            </w:r>
-            <w:r>
-              <w:rPr>
                 <w:noProof/>
                 <w:webHidden/>
               </w:rPr>
-              <w:tab/>
+              <w:fldChar w:fldCharType="begin"/>
             </w:r>
             <w:r>
               <w:rPr>
                 <w:noProof/>
                 <w:webHidden/>
               </w:rPr>
-              <w:fldChar w:fldCharType="begin"/>
+              <w:instrText xml:space="preserve"> PAGEREF _Toc478123208 \h </w:instrText>
             </w:r>
             <w:r>
               <w:rPr>
                 <w:noProof/>
                 <w:webHidden/>
               </w:rPr>
-              <w:instrText xml:space="preserve"> PAGEREF _Toc478031076 \h </w:instrText>
             </w:r>
             <w:r>
               <w:rPr>
                 <w:noProof/>
                 <w:webHidden/>
               </w:rPr>
+              <w:fldChar w:fldCharType="separate"/>
             </w:r>
             <w:r>
               <w:rPr>
                 <w:noProof/>
                 <w:webHidden/>
               </w:rPr>
-              <w:fldChar w:fldCharType="separate"/>
-            </w:r>
-            <w:r>
-              <w:rPr>
-                <w:noProof/>
-                <w:webHidden/>
-              </w:rPr>
-              <w:t>2</w:t>
+              <w:t>1</w:t>
             </w:r>
             <w:r>
               <w:rPr>
@@ -592,19 +463,105 @@
             </w:tabs>
             <w:rPr>
               <w:noProof/>
+              <w:lang w:val="en-GB" w:eastAsia="en-GB"/>
             </w:rPr>
           </w:pPr>
-          <w:hyperlink w:anchor="_Toc478031077" w:history="1">
+          <w:hyperlink w:anchor="_Toc478123209" w:history="1">
             <w:r>
               <w:rPr>
                 <w:rStyle w:val="Hyperlink"/>
                 <w:noProof/>
               </w:rPr>
+              <w:t>1.</w:t>
+            </w:r>
+            <w:r>
+              <w:rPr>
+                <w:noProof/>
+                <w:lang w:val="en-GB" w:eastAsia="en-GB"/>
+              </w:rPr>
+              <w:tab/>
+            </w:r>
+            <w:r>
+              <w:rPr>
+                <w:rStyle w:val="Hyperlink"/>
+                <w:noProof/>
+              </w:rPr>
+              <w:t>Inleiding</w:t>
+            </w:r>
+            <w:r>
+              <w:rPr>
+                <w:noProof/>
+                <w:webHidden/>
+              </w:rPr>
+              <w:tab/>
+            </w:r>
+            <w:r>
+              <w:rPr>
+                <w:noProof/>
+                <w:webHidden/>
+              </w:rPr>
+              <w:fldChar w:fldCharType="begin"/>
+            </w:r>
+            <w:r>
+              <w:rPr>
+                <w:noProof/>
+                <w:webHidden/>
+              </w:rPr>
+              <w:instrText xml:space="preserve"> PAGEREF _Toc478123209 \h </w:instrText>
+            </w:r>
+            <w:r>
+              <w:rPr>
+                <w:noProof/>
+                <w:webHidden/>
+              </w:rPr>
+            </w:r>
+            <w:r>
+              <w:rPr>
+                <w:noProof/>
+                <w:webHidden/>
+              </w:rPr>
+              <w:fldChar w:fldCharType="separate"/>
+            </w:r>
+            <w:r>
+              <w:rPr>
+                <w:noProof/>
+                <w:webHidden/>
+              </w:rPr>
+              <w:t>2</w:t>
+            </w:r>
+            <w:r>
+              <w:rPr>
+                <w:noProof/>
+                <w:webHidden/>
+              </w:rPr>
+              <w:fldChar w:fldCharType="end"/>
+            </w:r>
+          </w:hyperlink>
+        </w:p>
+        <w:p>
+          <w:pPr>
+            <w:pStyle w:val="Inhopg1"/>
+            <w:tabs>
+              <w:tab w:val="left" w:pos="440"/>
+              <w:tab w:val="right" w:leader="dot" w:pos="10070"/>
+            </w:tabs>
+            <w:rPr>
+              <w:noProof/>
+              <w:lang w:val="en-GB" w:eastAsia="en-GB"/>
+            </w:rPr>
+          </w:pPr>
+          <w:hyperlink w:anchor="_Toc478123210" w:history="1">
+            <w:r>
+              <w:rPr>
+                <w:rStyle w:val="Hyperlink"/>
+                <w:noProof/>
+              </w:rPr>
               <w:t>2.</w:t>
             </w:r>
             <w:r>
               <w:rPr>
                 <w:noProof/>
+                <w:lang w:val="en-GB" w:eastAsia="en-GB"/>
               </w:rPr>
               <w:tab/>
             </w:r>
@@ -634,7 +591,7 @@
                 <w:noProof/>
                 <w:webHidden/>
               </w:rPr>
-              <w:instrText xml:space="preserve"> PAGEREF _Toc478031077 \h </w:instrText>
+              <w:instrText xml:space="preserve"> PAGEREF _Toc478123210 \h </w:instrText>
             </w:r>
             <w:r>
               <w:rPr>
@@ -674,9 +631,10 @@
             </w:tabs>
             <w:rPr>
               <w:noProof/>
+              <w:lang w:val="en-GB" w:eastAsia="en-GB"/>
             </w:rPr>
           </w:pPr>
-          <w:hyperlink w:anchor="_Toc478031078" w:history="1">
+          <w:hyperlink w:anchor="_Toc478123211" w:history="1">
             <w:r>
               <w:rPr>
                 <w:rStyle w:val="Hyperlink"/>
@@ -687,6 +645,7 @@
             <w:r>
               <w:rPr>
                 <w:noProof/>
+                <w:lang w:val="en-GB" w:eastAsia="en-GB"/>
               </w:rPr>
               <w:tab/>
             </w:r>
@@ -716,7 +675,7 @@
                 <w:noProof/>
                 <w:webHidden/>
               </w:rPr>
-              <w:instrText xml:space="preserve"> PAGEREF _Toc478031078 \h </w:instrText>
+              <w:instrText xml:space="preserve"> PAGEREF _Toc478123211 \h </w:instrText>
             </w:r>
             <w:r>
               <w:rPr>
@@ -756,9 +715,10 @@
             </w:tabs>
             <w:rPr>
               <w:noProof/>
+              <w:lang w:val="en-GB" w:eastAsia="en-GB"/>
             </w:rPr>
           </w:pPr>
-          <w:hyperlink w:anchor="_Toc478031079" w:history="1">
+          <w:hyperlink w:anchor="_Toc478123212" w:history="1">
             <w:r>
               <w:rPr>
                 <w:rStyle w:val="Hyperlink"/>
@@ -769,6 +729,7 @@
             <w:r>
               <w:rPr>
                 <w:noProof/>
+                <w:lang w:val="en-GB" w:eastAsia="en-GB"/>
               </w:rPr>
               <w:tab/>
             </w:r>
@@ -798,7 +759,7 @@
                 <w:noProof/>
                 <w:webHidden/>
               </w:rPr>
-              <w:instrText xml:space="preserve"> PAGEREF _Toc478031079 \h </w:instrText>
+              <w:instrText xml:space="preserve"> PAGEREF _Toc478123212 \h </w:instrText>
             </w:r>
             <w:r>
               <w:rPr>
@@ -838,9 +799,10 @@
             </w:tabs>
             <w:rPr>
               <w:noProof/>
+              <w:lang w:val="en-GB" w:eastAsia="en-GB"/>
             </w:rPr>
           </w:pPr>
-          <w:hyperlink w:anchor="_Toc478031080" w:history="1">
+          <w:hyperlink w:anchor="_Toc478123213" w:history="1">
             <w:r>
               <w:rPr>
                 <w:rStyle w:val="Hyperlink"/>
@@ -851,6 +813,7 @@
             <w:r>
               <w:rPr>
                 <w:noProof/>
+                <w:lang w:val="en-GB" w:eastAsia="en-GB"/>
               </w:rPr>
               <w:tab/>
             </w:r>
@@ -880,7 +843,7 @@
                 <w:noProof/>
                 <w:webHidden/>
               </w:rPr>
-              <w:instrText xml:space="preserve"> PAGEREF _Toc478031080 \h </w:instrText>
+              <w:instrText xml:space="preserve"> PAGEREF _Toc478123213 \h </w:instrText>
             </w:r>
             <w:r>
               <w:rPr>
@@ -920,9 +883,10 @@
             </w:tabs>
             <w:rPr>
               <w:noProof/>
+              <w:lang w:val="en-GB" w:eastAsia="en-GB"/>
             </w:rPr>
           </w:pPr>
-          <w:hyperlink w:anchor="_Toc478031081" w:history="1">
+          <w:hyperlink w:anchor="_Toc478123214" w:history="1">
             <w:r>
               <w:rPr>
                 <w:rStyle w:val="Hyperlink"/>
@@ -933,6 +897,7 @@
             <w:r>
               <w:rPr>
                 <w:noProof/>
+                <w:lang w:val="en-GB" w:eastAsia="en-GB"/>
               </w:rPr>
               <w:tab/>
             </w:r>
@@ -962,7 +927,7 @@
                 <w:noProof/>
                 <w:webHidden/>
               </w:rPr>
-              <w:instrText xml:space="preserve"> PAGEREF _Toc478031081 \h </w:instrText>
+              <w:instrText xml:space="preserve"> PAGEREF _Toc478123214 \h </w:instrText>
             </w:r>
             <w:r>
               <w:rPr>
@@ -1002,9 +967,10 @@
             </w:tabs>
             <w:rPr>
               <w:noProof/>
+              <w:lang w:val="en-GB" w:eastAsia="en-GB"/>
             </w:rPr>
           </w:pPr>
-          <w:hyperlink w:anchor="_Toc478031082" w:history="1">
+          <w:hyperlink w:anchor="_Toc478123215" w:history="1">
             <w:r>
               <w:rPr>
                 <w:rStyle w:val="Hyperlink"/>
@@ -1015,6 +981,7 @@
             <w:r>
               <w:rPr>
                 <w:noProof/>
+                <w:lang w:val="en-GB" w:eastAsia="en-GB"/>
               </w:rPr>
               <w:tab/>
             </w:r>
@@ -1044,7 +1011,7 @@
                 <w:noProof/>
                 <w:webHidden/>
               </w:rPr>
-              <w:instrText xml:space="preserve"> PAGEREF _Toc478031082 \h </w:instrText>
+              <w:instrText xml:space="preserve"> PAGEREF _Toc478123215 \h </w:instrText>
             </w:r>
             <w:r>
               <w:rPr>
@@ -1084,9 +1051,10 @@
             </w:tabs>
             <w:rPr>
               <w:noProof/>
+              <w:lang w:val="en-GB" w:eastAsia="en-GB"/>
             </w:rPr>
           </w:pPr>
-          <w:hyperlink w:anchor="_Toc478031083" w:history="1">
+          <w:hyperlink w:anchor="_Toc478123216" w:history="1">
             <w:r>
               <w:rPr>
                 <w:rStyle w:val="Hyperlink"/>
@@ -1097,6 +1065,7 @@
             <w:r>
               <w:rPr>
                 <w:noProof/>
+                <w:lang w:val="en-GB" w:eastAsia="en-GB"/>
               </w:rPr>
               <w:tab/>
             </w:r>
@@ -1126,7 +1095,7 @@
                 <w:noProof/>
                 <w:webHidden/>
               </w:rPr>
-              <w:instrText xml:space="preserve"> PAGEREF _Toc478031083 \h </w:instrText>
+              <w:instrText xml:space="preserve"> PAGEREF _Toc478123216 \h </w:instrText>
             </w:r>
             <w:r>
               <w:rPr>
@@ -1166,9 +1135,10 @@
             </w:tabs>
             <w:rPr>
               <w:noProof/>
+              <w:lang w:val="en-GB" w:eastAsia="en-GB"/>
             </w:rPr>
           </w:pPr>
-          <w:hyperlink w:anchor="_Toc478031084" w:history="1">
+          <w:hyperlink w:anchor="_Toc478123217" w:history="1">
             <w:r>
               <w:rPr>
                 <w:rStyle w:val="Hyperlink"/>
@@ -1179,6 +1149,7 @@
             <w:r>
               <w:rPr>
                 <w:noProof/>
+                <w:lang w:val="en-GB" w:eastAsia="en-GB"/>
               </w:rPr>
               <w:tab/>
             </w:r>
@@ -1208,7 +1179,7 @@
                 <w:noProof/>
                 <w:webHidden/>
               </w:rPr>
-              <w:instrText xml:space="preserve"> PAGEREF _Toc478031084 \h </w:instrText>
+              <w:instrText xml:space="preserve"> PAGEREF _Toc478123217 \h </w:instrText>
             </w:r>
             <w:r>
               <w:rPr>
@@ -1255,7 +1226,10 @@
         <w:pStyle w:val="Kop1"/>
       </w:pPr>
     </w:p>
-    <w:p/>
+    <w:p>
+      <w:bookmarkStart w:id="1" w:name="_GoBack"/>
+      <w:bookmarkEnd w:id="1"/>
+    </w:p>
     <w:p>
       <w:pPr>
         <w:pStyle w:val="Kop1"/>
@@ -1264,7 +1238,7 @@
           <w:numId w:val="10"/>
         </w:numPr>
       </w:pPr>
-      <w:bookmarkStart w:id="2" w:name="_Toc478031076"/>
+      <w:bookmarkStart w:id="2" w:name="_Toc478123209"/>
       <w:r>
         <w:lastRenderedPageBreak/>
         <w:t>Inleiding</w:t>
@@ -1295,7 +1269,13 @@
         <w:jc w:val="both"/>
       </w:pPr>
       <w:r>
-        <w:t>Locatie Amerfoort-Noord:</w:t>
+        <w:t xml:space="preserve">Locatie </w:t>
+      </w:r>
+      <w:r>
+        <w:t>Amersfoort</w:t>
+      </w:r>
+      <w:r>
+        <w:t>-Noord:</w:t>
       </w:r>
     </w:p>
     <w:p>
@@ -1349,7 +1329,13 @@
         <w:jc w:val="both"/>
       </w:pPr>
       <w:r>
-        <w:t>Locatie Amsersfoort-Zuid:</w:t>
+        <w:t xml:space="preserve">Locatie </w:t>
+      </w:r>
+      <w:r>
+        <w:t>Amersfoort</w:t>
+      </w:r>
+      <w:r>
+        <w:t>-Zuid:</w:t>
       </w:r>
     </w:p>
     <w:p>
@@ -1475,7 +1461,7 @@
           <w:numId w:val="7"/>
         </w:numPr>
       </w:pPr>
-      <w:bookmarkStart w:id="3" w:name="_Toc478031077"/>
+      <w:bookmarkStart w:id="3" w:name="_Toc478123210"/>
       <w:r>
         <w:lastRenderedPageBreak/>
         <w:t>Amersfoort-Noord</w:t>
@@ -1499,7 +1485,7 @@
           <w:numId w:val="7"/>
         </w:numPr>
       </w:pPr>
-      <w:bookmarkStart w:id="4" w:name="_Toc478031078"/>
+      <w:bookmarkStart w:id="4" w:name="_Toc478123211"/>
       <w:r>
         <w:t>Divisie A – Snijdend</w:t>
       </w:r>
@@ -2152,7 +2138,7 @@
           <w:numId w:val="7"/>
         </w:numPr>
       </w:pPr>
-      <w:bookmarkStart w:id="5" w:name="_Toc478031079"/>
+      <w:bookmarkStart w:id="5" w:name="_Toc478123212"/>
       <w:r>
         <w:t xml:space="preserve">Divisie B </w:t>
       </w:r>
@@ -2449,7 +2435,7 @@
           <w:numId w:val="7"/>
         </w:numPr>
       </w:pPr>
-      <w:bookmarkStart w:id="6" w:name="_Toc478031080"/>
+      <w:bookmarkStart w:id="6" w:name="_Toc478123213"/>
       <w:r>
         <w:lastRenderedPageBreak/>
         <w:t>Divisie C – Regionale Zorg</w:t>
@@ -2673,7 +2659,7 @@
           <w:numId w:val="7"/>
         </w:numPr>
       </w:pPr>
-      <w:bookmarkStart w:id="7" w:name="_Toc478031081"/>
+      <w:bookmarkStart w:id="7" w:name="_Toc478123214"/>
       <w:r>
         <w:t>Amersfoort-Zuid</w:t>
       </w:r>
@@ -2682,6 +2668,7 @@
     <w:p>
       <w:pPr>
         <w:ind w:firstLine="360"/>
+        <w:jc w:val="both"/>
       </w:pPr>
       <w:r>
         <w:t>Tot slot worden de taken voor de medewerkers van Amersfoort-Zuid toegewezen aan hun taken.</w:t>
@@ -2695,7 +2682,7 @@
           <w:numId w:val="7"/>
         </w:numPr>
       </w:pPr>
-      <w:bookmarkStart w:id="8" w:name="_Toc478031082"/>
+      <w:bookmarkStart w:id="8" w:name="_Toc478123215"/>
       <w:r>
         <w:t>Divisie D – Niet Snijdend</w:t>
       </w:r>
@@ -3146,7 +3133,7 @@
           <w:numId w:val="7"/>
         </w:numPr>
       </w:pPr>
-      <w:bookmarkStart w:id="9" w:name="_Toc478031083"/>
+      <w:bookmarkStart w:id="9" w:name="_Toc478123216"/>
       <w:r>
         <w:t>Divisie E – Beschouwend</w:t>
       </w:r>
@@ -3865,7 +3852,7 @@
           <w:numId w:val="7"/>
         </w:numPr>
       </w:pPr>
-      <w:bookmarkStart w:id="10" w:name="_Toc478031084"/>
+      <w:bookmarkStart w:id="10" w:name="_Toc478123217"/>
       <w:r>
         <w:t>Nawoord</w:t>
       </w:r>
@@ -3874,6 +3861,7 @@
     <w:p>
       <w:pPr>
         <w:ind w:left="720"/>
+        <w:jc w:val="both"/>
       </w:pPr>
       <w:r>
         <w:t>Zoals u al opvalt vragen wij van iedere werknemer die wij hebben ingepland hetzelfde, duidelijkheid over hen werk en daar hen kennis, informatie en ervaring over te delen. Wij hopen er genoeg duidelijkheid is geschept over de participatie van de medewerkers in de implementatie.</w:t>
@@ -3971,6 +3959,7 @@
     <w:r>
       <w:rPr>
         <w:noProof/>
+        <w:lang w:val="en-GB" w:eastAsia="en-GB"/>
       </w:rPr>
       <mc:AlternateContent>
         <mc:Choice Requires="wpg">
@@ -4144,7 +4133,6 @@
       </w:rPr>
       <w:alias w:val="Titel"/>
       <w:id w:val="-1396499233"/>
-      <w:placeholder/>
       <w:dataBinding w:prefixMappings="xmlns:ns0='http://schemas.openxmlformats.org/package/2006/metadata/core-properties' xmlns:ns1='http://purl.org/dc/elements/1.1/'" w:xpath="/ns0:coreProperties[1]/ns1:title[1]" w:storeItemID="{6C3C8BC8-F283-45AE-878A-BAB7291924A1}"/>
       <w:text/>
     </w:sdtPr>
@@ -6099,7 +6087,7 @@
     <w:lsdException w:name="Table Web 2" w:semiHidden="1" w:unhideWhenUsed="1"/>
     <w:lsdException w:name="Table Web 3" w:semiHidden="1" w:unhideWhenUsed="1"/>
     <w:lsdException w:name="Balloon Text" w:semiHidden="1" w:unhideWhenUsed="1"/>
-    <w:lsdException w:name="Table Grid" w:semiHidden="1" w:uiPriority="59" w:unhideWhenUsed="1"/>
+    <w:lsdException w:name="Table Grid" w:uiPriority="59"/>
     <w:lsdException w:name="Table Theme" w:semiHidden="1" w:unhideWhenUsed="1"/>
     <w:lsdException w:name="Placeholder Text" w:semiHidden="1"/>
     <w:lsdException w:name="No Spacing" w:uiPriority="1" w:qFormat="1"/>
@@ -6529,6 +6517,7 @@
   <w:style w:type="character" w:default="1" w:styleId="Standaardalinea-lettertype">
     <w:name w:val="Default Paragraph Font"/>
     <w:uiPriority w:val="1"/>
+    <w:semiHidden/>
     <w:unhideWhenUsed/>
   </w:style>
   <w:style w:type="table" w:default="1" w:styleId="Standaardtabel">
@@ -7178,15 +7167,7 @@
               <w:sz w:val="44"/>
               <w:szCs w:val="44"/>
             </w:rPr>
-            <w:t>[Geef de ondertitel van het docu</w:t>
-          </w:r>
-          <w:r>
-            <w:rPr>
-              <w:rFonts w:asciiTheme="majorHAnsi" w:eastAsiaTheme="majorEastAsia" w:hAnsiTheme="majorHAnsi" w:cstheme="majorBidi"/>
-              <w:sz w:val="44"/>
-              <w:szCs w:val="44"/>
-            </w:rPr>
-            <w:t>ment op]</w:t>
+            <w:t>[Geef de ondertitel van het document op]</w:t>
           </w:r>
         </w:p>
       </w:docPartBody>
@@ -7267,6 +7248,7 @@
     <w:pitch w:val="default"/>
   </w:font>
   <w:font w:name="Century Gothic">
+    <w:altName w:val="Segoe UI"/>
     <w:panose1 w:val="020B0502020202020204"/>
     <w:charset w:val="00"/>
     <w:family w:val="swiss"/>
@@ -7285,8 +7267,9 @@
     <w:panose1 w:val="020B0604030504040204"/>
     <w:charset w:val="00"/>
     <w:family w:val="swiss"/>
+    <w:notTrueType/>
     <w:pitch w:val="variable"/>
-    <w:sig w:usb0="E1002EFF" w:usb1="C000605B" w:usb2="00000029" w:usb3="00000000" w:csb0="000101FF" w:csb1="00000000"/>
+    <w:sig w:usb0="00000003" w:usb1="00000000" w:usb2="00000000" w:usb3="00000000" w:csb0="00000001" w:csb1="00000000"/>
   </w:font>
   <w:font w:name="Wingdings 2">
     <w:panose1 w:val="05020102010507070707"/>
@@ -7300,14 +7283,14 @@
     <w:charset w:val="00"/>
     <w:family w:val="swiss"/>
     <w:pitch w:val="variable"/>
-    <w:sig w:usb0="E0002AFF" w:usb1="4000ACFF" w:usb2="00000001" w:usb3="00000000" w:csb0="000001FF" w:csb1="00000000"/>
+    <w:sig w:usb0="E00002FF" w:usb1="4000ACFF" w:usb2="00000001" w:usb3="00000000" w:csb0="0000019F" w:csb1="00000000"/>
   </w:font>
   <w:font w:name="Calibri Light">
     <w:panose1 w:val="020F0302020204030204"/>
     <w:charset w:val="00"/>
     <w:family w:val="swiss"/>
     <w:pitch w:val="variable"/>
-    <w:sig w:usb0="A0002AEF" w:usb1="4000207B" w:usb2="00000000" w:usb3="00000000" w:csb0="000001FF" w:csb1="00000000"/>
+    <w:sig w:usb0="A00002EF" w:usb1="4000207B" w:usb2="00000000" w:usb3="00000000" w:csb0="0000009F" w:csb1="00000000"/>
   </w:font>
 </w:fonts>
 </file>
@@ -7328,8 +7311,10 @@
   </w:compat>
   <w:rsids>
     <w:rsidRoot w:val="00BB0C7C"/>
+    <w:rsid w:val="00603C10"/>
     <w:rsid w:val="009322AD"/>
     <w:rsid w:val="00BB0C7C"/>
+    <w:rsid w:val="00F729B7"/>
   </w:rsids>
   <m:mathPr>
     <m:mathFont m:val="Cambria Math"/>
@@ -7346,8 +7331,8 @@
   </m:mathPr>
   <w:themeFontLang w:val="nl-NL"/>
   <w:clrSchemeMapping w:bg1="light1" w:t1="dark1" w:bg2="light2" w:t2="dark2" w:accent1="accent1" w:accent2="accent2" w:accent3="accent3" w:accent4="accent4" w:accent5="accent5" w:accent6="accent6" w:hyperlink="hyperlink" w:followedHyperlink="followedHyperlink"/>
-  <w:decimalSymbol w:val=","/>
-  <w:listSeparator w:val=";"/>
+  <w:decimalSymbol w:val="."/>
+  <w:listSeparator w:val=","/>
   <w15:chartTrackingRefBased/>
 </w:settings>
 </file>
@@ -7766,7 +7751,7 @@
       <w:rFonts w:asciiTheme="majorHAnsi" w:eastAsiaTheme="majorEastAsia" w:hAnsiTheme="majorHAnsi" w:cstheme="majorBidi"/>
       <w:bCs/>
       <w:i/>
-      <w:color w:val="4472C4" w:themeColor="accent1"/>
+      <w:color w:val="5B9BD5" w:themeColor="accent1"/>
       <w:sz w:val="32"/>
       <w:szCs w:val="32"/>
     </w:rPr>
@@ -7860,7 +7845,7 @@
       <w:rFonts w:asciiTheme="majorHAnsi" w:eastAsiaTheme="majorEastAsia" w:hAnsiTheme="majorHAnsi" w:cstheme="majorBidi"/>
       <w:bCs/>
       <w:i/>
-      <w:color w:val="4472C4" w:themeColor="accent1"/>
+      <w:color w:val="5B9BD5" w:themeColor="accent1"/>
       <w:sz w:val="32"/>
       <w:szCs w:val="32"/>
     </w:rPr>
@@ -8197,12 +8182,14 @@
 </file>
 
 <file path=customXml/item1.xml><?xml version="1.0" encoding="utf-8"?>
-<?mso-contentType ?>
-<FormTemplates xmlns="http://schemas.microsoft.com/sharepoint/v3/contenttype/forms">
-  <Display>DocumentLibraryForm</Display>
-  <Edit>AssetEditForm</Edit>
-  <New>DocumentLibraryForm</New>
-</FormTemplates>
+<CoverPageProperties xmlns="http://schemas.microsoft.com/office/2006/coverPageProps">
+  <PublishDate/>
+  <Abstract> |Beau Taapken, Giel Merkelbach, Michael van den Heuvel, Rebecca Broens |                                              |15 februari 2017|</Abstract>
+  <CompanyAddress/>
+  <CompanyPhone/>
+  <CompanyFax/>
+  <CompanyEmail/>
+</CoverPageProperties>
 </file>
 
 <file path=customXml/item2.xml><?xml version="1.0" encoding="utf-8"?>
@@ -8216,14 +8203,12 @@
 </file>
 
 <file path=customXml/item3.xml><?xml version="1.0" encoding="utf-8"?>
-<CoverPageProperties xmlns="http://schemas.microsoft.com/office/2006/coverPageProps">
-  <PublishDate/>
-  <Abstract> |Beau Taapken, Giel Merkelbach, Michael van den Heuvel, Rebecca Broens |                                              |15 februari 2017|</Abstract>
-  <CompanyAddress/>
-  <CompanyPhone/>
-  <CompanyFax/>
-  <CompanyEmail/>
-</CoverPageProperties>
+<?mso-contentType ?>
+<FormTemplates xmlns="http://schemas.microsoft.com/sharepoint/v3/contenttype/forms">
+  <Display>DocumentLibraryForm</Display>
+  <Edit>AssetEditForm</Edit>
+  <New>DocumentLibraryForm</New>
+</FormTemplates>
 </file>
 
 <file path=customXml/item4.xml><?xml version="1.0" encoding="utf-8"?>
@@ -8231,9 +8216,9 @@
 </file>
 
 <file path=customXml/itemProps1.xml><?xml version="1.0" encoding="utf-8"?>
-<ds:datastoreItem xmlns:ds="http://schemas.openxmlformats.org/officeDocument/2006/customXml" ds:itemID="{B48A0457-9299-40B0-AE86-77B91C72FBD2}">
+<ds:datastoreItem xmlns:ds="http://schemas.openxmlformats.org/officeDocument/2006/customXml" ds:itemID="{55AF091B-3C7A-41E3-B477-F2FDAA23CFDA}">
   <ds:schemaRefs>
-    <ds:schemaRef ds:uri="http://schemas.microsoft.com/sharepoint/v3/contenttype/forms"/>
+    <ds:schemaRef ds:uri="http://schemas.microsoft.com/office/2006/coverPageProps"/>
   </ds:schemaRefs>
 </ds:datastoreItem>
 </file>
@@ -8247,15 +8232,15 @@
 </file>
 
 <file path=customXml/itemProps3.xml><?xml version="1.0" encoding="utf-8"?>
-<ds:datastoreItem xmlns:ds="http://schemas.openxmlformats.org/officeDocument/2006/customXml" ds:itemID="{55AF091B-3C7A-41E3-B477-F2FDAA23CFDA}">
+<ds:datastoreItem xmlns:ds="http://schemas.openxmlformats.org/officeDocument/2006/customXml" ds:itemID="{B48A0457-9299-40B0-AE86-77B91C72FBD2}">
   <ds:schemaRefs>
-    <ds:schemaRef ds:uri="http://schemas.microsoft.com/office/2006/coverPageProps"/>
+    <ds:schemaRef ds:uri="http://schemas.microsoft.com/sharepoint/v3/contenttype/forms"/>
   </ds:schemaRefs>
 </ds:datastoreItem>
 </file>
 
 <file path=customXml/itemProps4.xml><?xml version="1.0" encoding="utf-8"?>
-<ds:datastoreItem xmlns:ds="http://schemas.openxmlformats.org/officeDocument/2006/customXml" ds:itemID="{7E53354C-403E-4830-95A4-CFDB14563873}">
+<ds:datastoreItem xmlns:ds="http://schemas.openxmlformats.org/officeDocument/2006/customXml" ds:itemID="{7A92120C-AC3D-4703-9451-302981A721D5}">
   <ds:schemaRefs>
     <ds:schemaRef ds:uri="http://schemas.openxmlformats.org/officeDocument/2006/bibliography"/>
   </ds:schemaRefs>

</xml_diff>